<commit_message>
modified markdown file, regenerated docx file.
</commit_message>
<xml_diff>
--- a/Lab01/AustinDecker_CS445_Lab01.docx
+++ b/Lab01/AustinDecker_CS445_Lab01.docx
@@ -23,14 +23,31 @@
       </w:r>
     </w:p>
     <w:p>
+      <w:r>
+        <w:pict>
+          <v:rect style="width:0;height:1.5pt" o:hralign="center" o:hrstd="t" o:hr="t"/>
+        </w:pict>
+      </w:r>
+    </w:p>
+    <w:p>
+      <w:pPr>
+        <w:pStyle w:val="Heading1"/>
+      </w:pPr>
+      <w:bookmarkStart w:id="20" w:name="lab-01"/>
+      <w:r>
+        <w:t xml:space="preserve">LAB 01</w:t>
+      </w:r>
+      <w:bookmarkEnd w:id="20"/>
+    </w:p>
+    <w:p>
       <w:pPr>
         <w:pStyle w:val="Heading2"/>
       </w:pPr>
-      <w:bookmarkStart w:id="20" w:name="part-1"/>
+      <w:bookmarkStart w:id="21" w:name="part-1"/>
       <w:r>
         <w:t xml:space="preserve">Part 1:</w:t>
       </w:r>
-      <w:bookmarkEnd w:id="20"/>
+      <w:bookmarkEnd w:id="21"/>
     </w:p>
     <w:p>
       <w:pPr>
@@ -52,7 +69,7 @@
                     </pic:cNvPicPr>
                   </pic:nvPicPr>
                   <pic:blipFill>
-                    <a:blip r:embed="rId21"/>
+                    <a:blip r:embed="rId22"/>
                     <a:stretch>
                       <a:fillRect/>
                     </a:stretch>
@@ -83,11 +100,11 @@
       <w:pPr>
         <w:pStyle w:val="Heading2"/>
       </w:pPr>
-      <w:bookmarkStart w:id="22" w:name="part-2"/>
+      <w:bookmarkStart w:id="23" w:name="part-2"/>
       <w:r>
         <w:t xml:space="preserve">Part 2:</w:t>
       </w:r>
-      <w:bookmarkEnd w:id="22"/>
+      <w:bookmarkEnd w:id="23"/>
     </w:p>
     <w:p>
       <w:pPr>
@@ -106,9 +123,15 @@
       </w:pPr>
       <w:r>
         <w:rPr>
-          <w:rStyle w:val="CommentTok"/>
-        </w:rPr>
-        <w:t xml:space="preserve">//Pre processor directives</w:t>
+          <w:rStyle w:val="PreprocessorTok"/>
+        </w:rPr>
+        <w:t xml:space="preserve">#include </w:t>
+      </w:r>
+      <w:r>
+        <w:rPr>
+          <w:rStyle w:val="ImportTok"/>
+        </w:rPr>
+        <w:t xml:space="preserve">&lt;stdio.h&gt;</w:t>
       </w:r>
       <w:r>
         <w:br w:type="textWrapping"/>
@@ -130,45 +153,234 @@
       </w:r>
       <w:r>
         <w:rPr>
-          <w:rStyle w:val="PreprocessorTok"/>
-        </w:rPr>
-        <w:t xml:space="preserve">#include </w:t>
-      </w:r>
-      <w:r>
-        <w:rPr>
-          <w:rStyle w:val="ImportTok"/>
-        </w:rPr>
-        <w:t xml:space="preserve">&lt;stdio.h&gt;</w:t>
+          <w:rStyle w:val="DataTypeTok"/>
+        </w:rPr>
+        <w:t xml:space="preserve">int</w:t>
+      </w:r>
+      <w:r>
+        <w:rPr>
+          <w:rStyle w:val="NormalTok"/>
+        </w:rPr>
+        <w:t xml:space="preserve"> main(</w:t>
+      </w:r>
+      <w:r>
+        <w:rPr>
+          <w:rStyle w:val="DataTypeTok"/>
+        </w:rPr>
+        <w:t xml:space="preserve">int</w:t>
+      </w:r>
+      <w:r>
+        <w:rPr>
+          <w:rStyle w:val="NormalTok"/>
+        </w:rPr>
+        <w:t xml:space="preserve"> argc, </w:t>
+      </w:r>
+      <w:r>
+        <w:rPr>
+          <w:rStyle w:val="DataTypeTok"/>
+        </w:rPr>
+        <w:t xml:space="preserve">char</w:t>
+      </w:r>
+      <w:r>
+        <w:rPr>
+          <w:rStyle w:val="NormalTok"/>
+        </w:rPr>
+        <w:t xml:space="preserve"> * argv[], </w:t>
+      </w:r>
+      <w:r>
+        <w:rPr>
+          <w:rStyle w:val="DataTypeTok"/>
+        </w:rPr>
+        <w:t xml:space="preserve">char</w:t>
+      </w:r>
+      <w:r>
+        <w:rPr>
+          <w:rStyle w:val="NormalTok"/>
+        </w:rPr>
+        <w:t xml:space="preserve"> * envp[]){</w:t>
       </w:r>
       <w:r>
         <w:br w:type="textWrapping"/>
       </w:r>
       <w:r>
+        <w:rPr>
+          <w:rStyle w:val="NormalTok"/>
+        </w:rPr>
+        <w:t xml:space="preserve">    </w:t>
+      </w:r>
+      <w:r>
+        <w:rPr>
+          <w:rStyle w:val="DataTypeTok"/>
+        </w:rPr>
+        <w:t xml:space="preserve">const</w:t>
+      </w:r>
+      <w:r>
+        <w:rPr>
+          <w:rStyle w:val="NormalTok"/>
+        </w:rPr>
+        <w:t xml:space="preserve"> </w:t>
+      </w:r>
+      <w:r>
+        <w:rPr>
+          <w:rStyle w:val="DataTypeTok"/>
+        </w:rPr>
+        <w:t xml:space="preserve">char</w:t>
+      </w:r>
+      <w:r>
+        <w:rPr>
+          <w:rStyle w:val="NormalTok"/>
+        </w:rPr>
+        <w:t xml:space="preserve"> * env_var_name = </w:t>
+      </w:r>
+      <w:r>
+        <w:rPr>
+          <w:rStyle w:val="StringTok"/>
+        </w:rPr>
+        <w:t xml:space="preserve">"SHELL"</w:t>
+      </w:r>
+      <w:r>
+        <w:rPr>
+          <w:rStyle w:val="NormalTok"/>
+        </w:rPr>
+        <w:t xml:space="preserve">;</w:t>
+      </w:r>
+      <w:r>
         <w:br w:type="textWrapping"/>
       </w:r>
       <w:r>
+        <w:rPr>
+          <w:rStyle w:val="NormalTok"/>
+        </w:rPr>
+        <w:t xml:space="preserve">    </w:t>
+      </w:r>
+      <w:r>
+        <w:rPr>
+          <w:rStyle w:val="DataTypeTok"/>
+        </w:rPr>
+        <w:t xml:space="preserve">char</w:t>
+      </w:r>
+      <w:r>
+        <w:rPr>
+          <w:rStyle w:val="NormalTok"/>
+        </w:rPr>
+        <w:t xml:space="preserve"> * shell;</w:t>
+      </w:r>
+      <w:r>
         <w:br w:type="textWrapping"/>
       </w:r>
       <w:r>
         <w:rPr>
-          <w:rStyle w:val="CommentTok"/>
-        </w:rPr>
-        <w:t xml:space="preserve">//display sys env variables</w:t>
+          <w:rStyle w:val="NormalTok"/>
+        </w:rPr>
+        <w:t xml:space="preserve">    </w:t>
+      </w:r>
+      <w:r>
+        <w:rPr>
+          <w:rStyle w:val="DataTypeTok"/>
+        </w:rPr>
+        <w:t xml:space="preserve">int</w:t>
+      </w:r>
+      <w:r>
+        <w:rPr>
+          <w:rStyle w:val="NormalTok"/>
+        </w:rPr>
+        <w:t xml:space="preserve"> i = </w:t>
+      </w:r>
+      <w:r>
+        <w:rPr>
+          <w:rStyle w:val="DecValTok"/>
+        </w:rPr>
+        <w:t xml:space="preserve">0</w:t>
+      </w:r>
+      <w:r>
+        <w:rPr>
+          <w:rStyle w:val="NormalTok"/>
+        </w:rPr>
+        <w:t xml:space="preserve">;</w:t>
       </w:r>
       <w:r>
         <w:br w:type="textWrapping"/>
       </w:r>
       <w:r>
         <w:rPr>
+          <w:rStyle w:val="NormalTok"/>
+        </w:rPr>
+        <w:t xml:space="preserve">    </w:t>
+      </w:r>
+      <w:r>
+        <w:rPr>
+          <w:rStyle w:val="ControlFlowTok"/>
+        </w:rPr>
+        <w:t xml:space="preserve">while</w:t>
+      </w:r>
+      <w:r>
+        <w:rPr>
+          <w:rStyle w:val="NormalTok"/>
+        </w:rPr>
+        <w:t xml:space="preserve"> (envp[i] != NULL) {</w:t>
+      </w:r>
+      <w:r>
+        <w:br w:type="textWrapping"/>
+      </w:r>
+      <w:r>
+        <w:rPr>
+          <w:rStyle w:val="NormalTok"/>
+        </w:rPr>
+        <w:t xml:space="preserve">        printf(</w:t>
+      </w:r>
+      <w:r>
+        <w:rPr>
+          <w:rStyle w:val="StringTok"/>
+        </w:rPr>
+        <w:t xml:space="preserve">"%s</w:t>
+      </w:r>
+      <w:r>
+        <w:rPr>
+          <w:rStyle w:val="SpecialCharTok"/>
+        </w:rPr>
+        <w:t xml:space="preserve">\n</w:t>
+      </w:r>
+      <w:r>
+        <w:rPr>
+          <w:rStyle w:val="StringTok"/>
+        </w:rPr>
+        <w:t xml:space="preserve">"</w:t>
+      </w:r>
+      <w:r>
+        <w:rPr>
+          <w:rStyle w:val="NormalTok"/>
+        </w:rPr>
+        <w:t xml:space="preserve">, envp[i++]);</w:t>
+      </w:r>
+      <w:r>
+        <w:br w:type="textWrapping"/>
+      </w:r>
+      <w:r>
+        <w:rPr>
+          <w:rStyle w:val="NormalTok"/>
+        </w:rPr>
+        <w:t xml:space="preserve">    }</w:t>
+      </w:r>
+      <w:r>
+        <w:br w:type="textWrapping"/>
+      </w:r>
+      <w:r>
+        <w:rPr>
+          <w:rStyle w:val="NormalTok"/>
+        </w:rPr>
+        <w:t xml:space="preserve">    shell = (</w:t>
+      </w:r>
+      <w:r>
+        <w:rPr>
           <w:rStyle w:val="DataTypeTok"/>
         </w:rPr>
-        <w:t xml:space="preserve">void</w:t>
-      </w:r>
-      <w:r>
-        <w:rPr>
-          <w:rStyle w:val="NormalTok"/>
-        </w:rPr>
-        <w:t xml:space="preserve"> display_env(){</w:t>
+        <w:t xml:space="preserve">char</w:t>
+      </w:r>
+      <w:r>
+        <w:rPr>
+          <w:rStyle w:val="NormalTok"/>
+        </w:rPr>
+        <w:t xml:space="preserve"> *)getenv(env_var_name);</w:t>
       </w:r>
       <w:r>
         <w:br w:type="textWrapping"/>
@@ -181,39 +393,48 @@
       </w:r>
       <w:r>
         <w:rPr>
-          <w:rStyle w:val="DataTypeTok"/>
-        </w:rPr>
-        <w:t xml:space="preserve">const</w:t>
-      </w:r>
-      <w:r>
-        <w:rPr>
-          <w:rStyle w:val="NormalTok"/>
-        </w:rPr>
-        <w:t xml:space="preserve"> </w:t>
-      </w:r>
-      <w:r>
-        <w:rPr>
-          <w:rStyle w:val="DataTypeTok"/>
-        </w:rPr>
-        <w:t xml:space="preserve">char</w:t>
-      </w:r>
-      <w:r>
-        <w:rPr>
-          <w:rStyle w:val="NormalTok"/>
-        </w:rPr>
-        <w:t xml:space="preserve"> * command = </w:t>
+          <w:rStyle w:val="ControlFlowTok"/>
+        </w:rPr>
+        <w:t xml:space="preserve">if</w:t>
+      </w:r>
+      <w:r>
+        <w:rPr>
+          <w:rStyle w:val="NormalTok"/>
+        </w:rPr>
+        <w:t xml:space="preserve"> (shell) {</w:t>
+      </w:r>
+      <w:r>
+        <w:br w:type="textWrapping"/>
+      </w:r>
+      <w:r>
+        <w:rPr>
+          <w:rStyle w:val="NormalTok"/>
+        </w:rPr>
+        <w:t xml:space="preserve">        printf(</w:t>
       </w:r>
       <w:r>
         <w:rPr>
           <w:rStyle w:val="StringTok"/>
         </w:rPr>
-        <w:t xml:space="preserve">"printenv"</w:t>
-      </w:r>
-      <w:r>
-        <w:rPr>
-          <w:rStyle w:val="NormalTok"/>
-        </w:rPr>
-        <w:t xml:space="preserve">;</w:t>
+        <w:t xml:space="preserve">"%s's value: %s</w:t>
+      </w:r>
+      <w:r>
+        <w:rPr>
+          <w:rStyle w:val="SpecialCharTok"/>
+        </w:rPr>
+        <w:t xml:space="preserve">\n</w:t>
+      </w:r>
+      <w:r>
+        <w:rPr>
+          <w:rStyle w:val="StringTok"/>
+        </w:rPr>
+        <w:t xml:space="preserve">"</w:t>
+      </w:r>
+      <w:r>
+        <w:rPr>
+          <w:rStyle w:val="NormalTok"/>
+        </w:rPr>
+        <w:t xml:space="preserve">, env_var_name, shell);</w:t>
       </w:r>
       <w:r>
         <w:br w:type="textWrapping"/>
@@ -222,49 +443,94 @@
         <w:rPr>
           <w:rStyle w:val="NormalTok"/>
         </w:rPr>
-        <w:t xml:space="preserve">    printf(</w:t>
+        <w:t xml:space="preserve">        printf(</w:t>
       </w:r>
       <w:r>
         <w:rPr>
           <w:rStyle w:val="StringTok"/>
         </w:rPr>
-        <w:t xml:space="preserve">"===</w:t>
+        <w:t xml:space="preserve">"%s's address: %p</w:t>
       </w:r>
       <w:r>
         <w:rPr>
           <w:rStyle w:val="SpecialCharTok"/>
         </w:rPr>
-        <w:t xml:space="preserve">\t</w:t>
+        <w:t xml:space="preserve">\n</w:t>
       </w:r>
       <w:r>
         <w:rPr>
           <w:rStyle w:val="StringTok"/>
         </w:rPr>
-        <w:t xml:space="preserve">System Environment Variables</w:t>
+        <w:t xml:space="preserve">"</w:t>
+      </w:r>
+      <w:r>
+        <w:rPr>
+          <w:rStyle w:val="NormalTok"/>
+        </w:rPr>
+        <w:t xml:space="preserve">, env_var_name, shell);</w:t>
+      </w:r>
+      <w:r>
+        <w:br w:type="textWrapping"/>
+      </w:r>
+      <w:r>
+        <w:rPr>
+          <w:rStyle w:val="NormalTok"/>
+        </w:rPr>
+        <w:t xml:space="preserve">    }</w:t>
+      </w:r>
+      <w:r>
+        <w:br w:type="textWrapping"/>
+      </w:r>
+      <w:r>
+        <w:rPr>
+          <w:rStyle w:val="NormalTok"/>
+        </w:rPr>
+        <w:t xml:space="preserve">    </w:t>
+      </w:r>
+      <w:r>
+        <w:rPr>
+          <w:rStyle w:val="ControlFlowTok"/>
+        </w:rPr>
+        <w:t xml:space="preserve">else</w:t>
+      </w:r>
+      <w:r>
+        <w:rPr>
+          <w:rStyle w:val="NormalTok"/>
+        </w:rPr>
+        <w:t xml:space="preserve"> {</w:t>
+      </w:r>
+      <w:r>
+        <w:br w:type="textWrapping"/>
+      </w:r>
+      <w:r>
+        <w:rPr>
+          <w:rStyle w:val="NormalTok"/>
+        </w:rPr>
+        <w:t xml:space="preserve">        printf(</w:t>
+      </w:r>
+      <w:r>
+        <w:rPr>
+          <w:rStyle w:val="StringTok"/>
+        </w:rPr>
+        <w:t xml:space="preserve">"Value is not found for %s</w:t>
       </w:r>
       <w:r>
         <w:rPr>
           <w:rStyle w:val="SpecialCharTok"/>
         </w:rPr>
-        <w:t xml:space="preserve">\t</w:t>
+        <w:t xml:space="preserve">\n</w:t>
       </w:r>
       <w:r>
         <w:rPr>
           <w:rStyle w:val="StringTok"/>
         </w:rPr>
-        <w:t xml:space="preserve">===</w:t>
-      </w:r>
-      <w:r>
-        <w:rPr>
-          <w:rStyle w:val="SpecialCharTok"/>
-        </w:rPr>
-        <w:t xml:space="preserve">\n</w:t>
-      </w:r>
-      <w:r>
-        <w:rPr>
-          <w:rStyle w:val="StringTok"/>
-        </w:rPr>
-        <w:t xml:space="preserve">”);</w:t>
+        <w:t xml:space="preserve">"</w:t>
+      </w:r>
+      <w:r>
+        <w:rPr>
+          <w:rStyle w:val="NormalTok"/>
+        </w:rPr>
+        <w:t xml:space="preserve">, env_var_name);</w:t>
       </w:r>
       <w:r>
         <w:br w:type="textWrapping"/>
@@ -273,109 +539,7 @@
         <w:rPr>
           <w:rStyle w:val="NormalTok"/>
         </w:rPr>
-        <w:t xml:space="preserve">    </w:t>
-      </w:r>
-      <w:r>
-        <w:br w:type="textWrapping"/>
-      </w:r>
-      <w:r>
-        <w:rPr>
-          <w:rStyle w:val="NormalTok"/>
-        </w:rPr>
-        <w:t xml:space="preserve">    </w:t>
-      </w:r>
-      <w:r>
-        <w:rPr>
-          <w:rStyle w:val="CommentTok"/>
-        </w:rPr>
-        <w:t xml:space="preserve">//Too lazy to use getenv, this gets all environment variables.</w:t>
-      </w:r>
-      <w:r>
-        <w:br w:type="textWrapping"/>
-      </w:r>
-      <w:r>
-        <w:rPr>
-          <w:rStyle w:val="NormalTok"/>
-        </w:rPr>
-        <w:t xml:space="preserve">    system(command);</w:t>
-      </w:r>
-      <w:r>
-        <w:br w:type="textWrapping"/>
-      </w:r>
-      <w:r>
-        <w:rPr>
-          <w:rStyle w:val="NormalTok"/>
-        </w:rPr>
-        <w:t xml:space="preserve">    </w:t>
-      </w:r>
-      <w:r>
-        <w:br w:type="textWrapping"/>
-      </w:r>
-      <w:r>
-        <w:rPr>
-          <w:rStyle w:val="NormalTok"/>
-        </w:rPr>
-        <w:t xml:space="preserve">}</w:t>
-      </w:r>
-      <w:r>
-        <w:br w:type="textWrapping"/>
-      </w:r>
-      <w:r>
-        <w:br w:type="textWrapping"/>
-      </w:r>
-      <w:r>
-        <w:rPr>
-          <w:rStyle w:val="DataTypeTok"/>
-        </w:rPr>
-        <w:t xml:space="preserve">int</w:t>
-      </w:r>
-      <w:r>
-        <w:rPr>
-          <w:rStyle w:val="NormalTok"/>
-        </w:rPr>
-        <w:t xml:space="preserve"> main(){</w:t>
-      </w:r>
-      <w:r>
-        <w:br w:type="textWrapping"/>
-      </w:r>
-      <w:r>
-        <w:rPr>
-          <w:rStyle w:val="NormalTok"/>
-        </w:rPr>
-        <w:t xml:space="preserve">    display_env();</w:t>
-      </w:r>
-      <w:r>
-        <w:br w:type="textWrapping"/>
-      </w:r>
-      <w:r>
-        <w:rPr>
-          <w:rStyle w:val="NormalTok"/>
-        </w:rPr>
-        <w:t xml:space="preserve">    </w:t>
-      </w:r>
-      <w:r>
-        <w:rPr>
-          <w:rStyle w:val="ControlFlowTok"/>
-        </w:rPr>
-        <w:t xml:space="preserve">return</w:t>
-      </w:r>
-      <w:r>
-        <w:rPr>
-          <w:rStyle w:val="NormalTok"/>
-        </w:rPr>
-        <w:t xml:space="preserve"> </w:t>
-      </w:r>
-      <w:r>
-        <w:rPr>
-          <w:rStyle w:val="DecValTok"/>
-        </w:rPr>
-        <w:t xml:space="preserve">0</w:t>
-      </w:r>
-      <w:r>
-        <w:rPr>
-          <w:rStyle w:val="NormalTok"/>
-        </w:rPr>
-        <w:t xml:space="preserve">;</w:t>
+        <w:t xml:space="preserve">    }</w:t>
       </w:r>
       <w:r>
         <w:br w:type="textWrapping"/>
@@ -403,20 +567,20 @@
       <w:r>
         <w:drawing>
           <wp:inline>
-            <wp:extent cx="5334000" cy="2947844"/>
+            <wp:extent cx="5334000" cy="3467582"/>
             <wp:effectExtent b="0" l="0" r="0" t="0"/>
             <wp:docPr descr="" title="" id="1" name="Picture"/>
             <a:graphic>
               <a:graphicData uri="http://schemas.openxmlformats.org/drawingml/2006/picture">
                 <pic:pic>
                   <pic:nvPicPr>
-                    <pic:cNvPr descr="Screenshot%20from%202024-09-04%2010-18-29.png" id="0" name="Picture"/>
+                    <pic:cNvPr descr="Screenshot%20from%202024-09-05%2013-36-04.png" id="0" name="Picture"/>
                     <pic:cNvPicPr>
                       <a:picLocks noChangeArrowheads="1" noChangeAspect="1"/>
                     </pic:cNvPicPr>
                   </pic:nvPicPr>
                   <pic:blipFill>
-                    <a:blip r:embed="rId23"/>
+                    <a:blip r:embed="rId24"/>
                     <a:stretch>
                       <a:fillRect/>
                     </a:stretch>
@@ -424,7 +588,7 @@
                   <pic:spPr bwMode="auto">
                     <a:xfrm>
                       <a:off x="0" y="0"/>
-                      <a:ext cx="5334000" cy="2947844"/>
+                      <a:ext cx="5334000" cy="3467582"/>
                     </a:xfrm>
                     <a:prstGeom prst="rect">
                       <a:avLst/>
@@ -448,20 +612,20 @@
       <w:r>
         <w:drawing>
           <wp:inline>
-            <wp:extent cx="5334000" cy="2947844"/>
+            <wp:extent cx="5334000" cy="3467582"/>
             <wp:effectExtent b="0" l="0" r="0" t="0"/>
             <wp:docPr descr="" title="" id="1" name="Picture"/>
             <a:graphic>
               <a:graphicData uri="http://schemas.openxmlformats.org/drawingml/2006/picture">
                 <pic:pic>
                   <pic:nvPicPr>
-                    <pic:cNvPr descr="Screenshot%20from%202024-09-04%2010-18-49.png" id="0" name="Picture"/>
+                    <pic:cNvPr descr="Screenshot%20from%202024-09-05%2013-36-36.png" id="0" name="Picture"/>
                     <pic:cNvPicPr>
                       <a:picLocks noChangeArrowheads="1" noChangeAspect="1"/>
                     </pic:cNvPicPr>
                   </pic:nvPicPr>
                   <pic:blipFill>
-                    <a:blip r:embed="rId24"/>
+                    <a:blip r:embed="rId25"/>
                     <a:stretch>
                       <a:fillRect/>
                     </a:stretch>
@@ -469,7 +633,7 @@
                   <pic:spPr bwMode="auto">
                     <a:xfrm>
                       <a:off x="0" y="0"/>
-                      <a:ext cx="5334000" cy="2947844"/>
+                      <a:ext cx="5334000" cy="3467582"/>
                     </a:xfrm>
                     <a:prstGeom prst="rect">
                       <a:avLst/>
@@ -493,20 +657,20 @@
       <w:r>
         <w:drawing>
           <wp:inline>
-            <wp:extent cx="5334000" cy="2947844"/>
+            <wp:extent cx="5334000" cy="3467582"/>
             <wp:effectExtent b="0" l="0" r="0" t="0"/>
             <wp:docPr descr="" title="" id="1" name="Picture"/>
             <a:graphic>
               <a:graphicData uri="http://schemas.openxmlformats.org/drawingml/2006/picture">
                 <pic:pic>
                   <pic:nvPicPr>
-                    <pic:cNvPr descr="Screenshot%20from%202024-09-04%2010-19-07.png" id="0" name="Picture"/>
+                    <pic:cNvPr descr="Screenshot%20from%202024-09-05%2013-36-56.png" id="0" name="Picture"/>
                     <pic:cNvPicPr>
                       <a:picLocks noChangeArrowheads="1" noChangeAspect="1"/>
                     </pic:cNvPicPr>
                   </pic:nvPicPr>
                   <pic:blipFill>
-                    <a:blip r:embed="rId25"/>
+                    <a:blip r:embed="rId26"/>
                     <a:stretch>
                       <a:fillRect/>
                     </a:stretch>
@@ -514,7 +678,7 @@
                   <pic:spPr bwMode="auto">
                     <a:xfrm>
                       <a:off x="0" y="0"/>
-                      <a:ext cx="5334000" cy="2947844"/>
+                      <a:ext cx="5334000" cy="3467582"/>
                     </a:xfrm>
                     <a:prstGeom prst="rect">
                       <a:avLst/>
@@ -538,20 +702,20 @@
       <w:r>
         <w:drawing>
           <wp:inline>
-            <wp:extent cx="5334000" cy="2947844"/>
+            <wp:extent cx="5334000" cy="3467582"/>
             <wp:effectExtent b="0" l="0" r="0" t="0"/>
             <wp:docPr descr="" title="" id="1" name="Picture"/>
             <a:graphic>
               <a:graphicData uri="http://schemas.openxmlformats.org/drawingml/2006/picture">
                 <pic:pic>
                   <pic:nvPicPr>
-                    <pic:cNvPr descr="Screenshot%20from%202024-09-04%2010-19-26.png" id="0" name="Picture"/>
+                    <pic:cNvPr descr="Screenshot%20from%202024-09-05%2013-38-02.png" id="0" name="Picture"/>
                     <pic:cNvPicPr>
                       <a:picLocks noChangeArrowheads="1" noChangeAspect="1"/>
                     </pic:cNvPicPr>
                   </pic:nvPicPr>
                   <pic:blipFill>
-                    <a:blip r:embed="rId26"/>
+                    <a:blip r:embed="rId27"/>
                     <a:stretch>
                       <a:fillRect/>
                     </a:stretch>
@@ -559,7 +723,7 @@
                   <pic:spPr bwMode="auto">
                     <a:xfrm>
                       <a:off x="0" y="0"/>
-                      <a:ext cx="5334000" cy="2947844"/>
+                      <a:ext cx="5334000" cy="3467582"/>
                     </a:xfrm>
                     <a:prstGeom prst="rect">
                       <a:avLst/>

</xml_diff>